<commit_message>
Added instructions and copiright
</commit_message>
<xml_diff>
--- a/Documentation/Protocol.docx
+++ b/Documentation/Protocol.docx
@@ -1,14 +1,261 @@
 
 <file path=word/document.xml><?xml version="1.0" encoding="utf-8"?>
-<w:document xmlns:wpc="http://schemas.microsoft.com/office/word/2010/wordprocessingCanvas" xmlns:mo="http://schemas.microsoft.com/office/mac/office/2008/main" xmlns:mc="http://schemas.openxmlformats.org/markup-compatibility/2006" xmlns:mv="urn:schemas-microsoft-com:mac:vml" xmlns:o="urn:schemas-microsoft-com:office:office" xmlns:r="http://schemas.openxmlformats.org/officeDocument/2006/relationships" xmlns:m="http://schemas.openxmlformats.org/officeDocument/2006/math" xmlns:v="urn:schemas-microsoft-com:vml" xmlns:wp14="http://schemas.microsoft.com/office/word/2010/wordprocessingDrawing" xmlns:wp="http://schemas.openxmlformats.org/drawingml/2006/wordprocessingDrawing" xmlns:w10="urn:schemas-microsoft-com:office:word" xmlns:w="http://schemas.openxmlformats.org/wordprocessingml/2006/main" xmlns:w14="http://schemas.microsoft.com/office/word/2010/wordml" xmlns:w15="http://schemas.microsoft.com/office/word/2012/wordml" xmlns:wpg="http://schemas.microsoft.com/office/word/2010/wordprocessingGroup" xmlns:wpi="http://schemas.microsoft.com/office/word/2010/wordprocessingInk" xmlns:wne="http://schemas.microsoft.com/office/word/2006/wordml" xmlns:wps="http://schemas.microsoft.com/office/word/2010/wordprocessingShape" mc:Ignorable="w14 w15 wp14">
+<w:document xmlns:wpc="http://schemas.microsoft.com/office/word/2010/wordprocessingCanvas" xmlns:cx="http://schemas.microsoft.com/office/drawing/2014/chartex" xmlns:cx1="http://schemas.microsoft.com/office/drawing/2015/9/8/chartex" xmlns:cx2="http://schemas.microsoft.com/office/drawing/2015/10/21/chartex" xmlns:cx3="http://schemas.microsoft.com/office/drawing/2016/5/9/chartex" xmlns:cx4="http://schemas.microsoft.com/office/drawing/2016/5/10/chartex" xmlns:cx5="http://schemas.microsoft.com/office/drawing/2016/5/11/chartex" xmlns:cx6="http://schemas.microsoft.com/office/drawing/2016/5/12/chartex" xmlns:cx7="http://schemas.microsoft.com/office/drawing/2016/5/13/chartex" xmlns:cx8="http://schemas.microsoft.com/office/drawing/2016/5/14/chartex" xmlns:mc="http://schemas.openxmlformats.org/markup-compatibility/2006" xmlns:aink="http://schemas.microsoft.com/office/drawing/2016/ink" xmlns:am3d="http://schemas.microsoft.com/office/drawing/2017/model3d" xmlns:o="urn:schemas-microsoft-com:office:office" xmlns:r="http://schemas.openxmlformats.org/officeDocument/2006/relationships" xmlns:m="http://schemas.openxmlformats.org/officeDocument/2006/math" xmlns:v="urn:schemas-microsoft-com:vml" xmlns:wp14="http://schemas.microsoft.com/office/word/2010/wordprocessingDrawing" xmlns:wp="http://schemas.openxmlformats.org/drawingml/2006/wordprocessingDrawing" xmlns:w10="urn:schemas-microsoft-com:office:word" xmlns:w="http://schemas.openxmlformats.org/wordprocessingml/2006/main" xmlns:w14="http://schemas.microsoft.com/office/word/2010/wordml" xmlns:w15="http://schemas.microsoft.com/office/word/2012/wordml" xmlns:w16cid="http://schemas.microsoft.com/office/word/2016/wordml/cid" xmlns:w16se="http://schemas.microsoft.com/office/word/2015/wordml/symex" xmlns:wpg="http://schemas.microsoft.com/office/word/2010/wordprocessingGroup" xmlns:wpi="http://schemas.microsoft.com/office/word/2010/wordprocessingInk" xmlns:wne="http://schemas.microsoft.com/office/word/2006/wordml" xmlns:wps="http://schemas.microsoft.com/office/word/2010/wordprocessingShape" mc:Ignorable="w14 w15 w16se w16cid wp14">
   <w:body>
     <w:p>
-      <w:r>
+      <w:pPr>
+        <w:rPr>
+          <w:b/>
+          <w:sz w:val="28"/>
+        </w:rPr>
+      </w:pPr>
+      <w:r>
+        <w:rPr>
+          <w:b/>
+          <w:sz w:val="28"/>
+        </w:rPr>
+        <w:t xml:space="preserve">TaViPaCo - </w:t>
+      </w:r>
+      <w:r>
+        <w:rPr>
+          <w:b/>
+          <w:sz w:val="28"/>
+        </w:rPr>
         <w:t>Description of the protocol</w:t>
       </w:r>
     </w:p>
     <w:p>
       <w:pPr>
+        <w:spacing w:after="0"/>
+        <w:rPr>
+          <w:i/>
+          <w:sz w:val="13"/>
+        </w:rPr>
+      </w:pPr>
+      <w:r>
+        <w:rPr>
+          <w:i/>
+          <w:sz w:val="13"/>
+        </w:rPr>
+        <w:t>This file is part of the TaViPaCo (Tangible Virtual Patch Cords)</w:t>
+      </w:r>
+    </w:p>
+    <w:p>
+      <w:pPr>
+        <w:spacing w:after="0"/>
+        <w:rPr>
+          <w:i/>
+          <w:sz w:val="13"/>
+        </w:rPr>
+      </w:pPr>
+    </w:p>
+    <w:p>
+      <w:pPr>
+        <w:spacing w:after="0"/>
+        <w:rPr>
+          <w:i/>
+          <w:sz w:val="13"/>
+        </w:rPr>
+      </w:pPr>
+      <w:r>
+        <w:rPr>
+          <w:i/>
+          <w:sz w:val="13"/>
+        </w:rPr>
+        <w:t xml:space="preserve">The TaViPaCo can be obtained at </w:t>
+      </w:r>
+      <w:hyperlink r:id="rId7" w:history="1">
+        <w:r>
+          <w:rPr>
+            <w:rStyle w:val="Hyperlink"/>
+            <w:i/>
+            <w:sz w:val="13"/>
+          </w:rPr>
+          <w:t>http://stefanofasciani.com/tavipaco.html</w:t>
+        </w:r>
+      </w:hyperlink>
+      <w:r>
+        <w:rPr>
+          <w:i/>
+          <w:sz w:val="13"/>
+        </w:rPr>
+        <w:t xml:space="preserve"> </w:t>
+      </w:r>
+      <w:r>
+        <w:rPr>
+          <w:i/>
+          <w:sz w:val="13"/>
+        </w:rPr>
+        <w:t>TaViPaCo Copyright (C) 2018 Stefano Fasciani, University of Wollongong in Dubai</w:t>
+      </w:r>
+    </w:p>
+    <w:p>
+      <w:pPr>
+        <w:spacing w:after="0"/>
+        <w:rPr>
+          <w:i/>
+          <w:sz w:val="13"/>
+        </w:rPr>
+      </w:pPr>
+      <w:r>
+        <w:rPr>
+          <w:i/>
+          <w:sz w:val="13"/>
+        </w:rPr>
+        <w:t>Inquiries: stefanofasciani@stefanofasciani.com</w:t>
+      </w:r>
+    </w:p>
+    <w:p>
+      <w:pPr>
+        <w:spacing w:after="0"/>
+        <w:rPr>
+          <w:i/>
+          <w:sz w:val="13"/>
+        </w:rPr>
+      </w:pPr>
+    </w:p>
+    <w:p>
+      <w:pPr>
+        <w:spacing w:after="0"/>
+        <w:rPr>
+          <w:i/>
+          <w:sz w:val="13"/>
+        </w:rPr>
+      </w:pPr>
+      <w:r>
+        <w:rPr>
+          <w:i/>
+          <w:sz w:val="13"/>
+        </w:rPr>
+        <w:t>The TaViPaCo is free software: you can redistribute</w:t>
+      </w:r>
+      <w:r>
+        <w:rPr>
+          <w:i/>
+          <w:sz w:val="13"/>
+        </w:rPr>
+        <w:t xml:space="preserve"> it and/or modify it under the  </w:t>
+      </w:r>
+      <w:r>
+        <w:rPr>
+          <w:i/>
+          <w:sz w:val="13"/>
+        </w:rPr>
+        <w:t>terms of the GNU Lesser General Public License as published by the Free Software Foundation, either version 3 of the License, or (at your option) any later version.</w:t>
+      </w:r>
+    </w:p>
+    <w:p>
+      <w:pPr>
+        <w:spacing w:after="0"/>
+        <w:rPr>
+          <w:i/>
+          <w:sz w:val="13"/>
+        </w:rPr>
+      </w:pPr>
+    </w:p>
+    <w:p>
+      <w:pPr>
+        <w:spacing w:after="0"/>
+        <w:rPr>
+          <w:i/>
+          <w:sz w:val="13"/>
+        </w:rPr>
+      </w:pPr>
+      <w:r>
+        <w:rPr>
+          <w:i/>
+          <w:sz w:val="13"/>
+        </w:rPr>
+        <w:t>The TaViPaCo is distributed in the hope that it will be useful, but WITHOUT ANY WARRANTY; without even the implied warranty of MERCHANTABILITY or FITNESS FOR A PARTICULAR PURPOSE. See the GNU Less General Public License for more details.</w:t>
+      </w:r>
+    </w:p>
+    <w:p>
+      <w:pPr>
+        <w:spacing w:after="0"/>
+        <w:rPr>
+          <w:i/>
+          <w:sz w:val="13"/>
+        </w:rPr>
+      </w:pPr>
+    </w:p>
+    <w:p>
+      <w:pPr>
+        <w:spacing w:after="0"/>
+        <w:rPr>
+          <w:i/>
+          <w:sz w:val="13"/>
+        </w:rPr>
+      </w:pPr>
+      <w:r>
+        <w:rPr>
+          <w:i/>
+          <w:sz w:val="13"/>
+        </w:rPr>
+        <w:t>You should have received a copy of the GNU Lesser General Public License along with TaViPaCo. If not, see &lt;http://www.gnu.org/licenses/&gt;.</w:t>
+      </w:r>
+    </w:p>
+    <w:p>
+      <w:pPr>
+        <w:spacing w:after="0"/>
+        <w:rPr>
+          <w:i/>
+          <w:sz w:val="13"/>
+        </w:rPr>
+      </w:pPr>
+    </w:p>
+    <w:p>
+      <w:pPr>
+        <w:spacing w:after="0"/>
+        <w:rPr>
+          <w:i/>
+          <w:sz w:val="13"/>
+        </w:rPr>
+      </w:pPr>
+      <w:r>
+        <w:rPr>
+          <w:i/>
+          <w:sz w:val="13"/>
+        </w:rPr>
+        <w:t>If you use the TaViPaCo or any part of it in any system or publication, please acknowledge its authors by adding a reference to this pubblication:</w:t>
+      </w:r>
+    </w:p>
+    <w:p>
+      <w:pPr>
+        <w:spacing w:after="0"/>
+        <w:rPr>
+          <w:i/>
+          <w:sz w:val="13"/>
+        </w:rPr>
+      </w:pPr>
+    </w:p>
+    <w:p>
+      <w:pPr>
+        <w:spacing w:after="0"/>
+        <w:rPr>
+          <w:i/>
+          <w:sz w:val="13"/>
+        </w:rPr>
+      </w:pPr>
+      <w:r>
+        <w:rPr>
+          <w:i/>
+          <w:sz w:val="13"/>
+        </w:rPr>
+        <w:t>S. Fasciani, H. Rahman, 2018, "Tangible Virtual Patch Cords" in proceedings ofInternational Computer Music Conference 2018, Daegu, Korea.</w:t>
+      </w:r>
+    </w:p>
+    <w:p>
+      <w:pPr>
+        <w:rPr>
+          <w:b/>
+          <w:sz w:val="28"/>
+        </w:rPr>
+      </w:pPr>
+      <w:bookmarkStart w:id="0" w:name="_GoBack"/>
+      <w:bookmarkEnd w:id="0"/>
+    </w:p>
+    <w:p>
+      <w:pPr>
         <w:rPr>
           <w:b/>
         </w:rPr>
@@ -182,7 +429,11 @@
         <w:t xml:space="preserve">design of the </w:t>
       </w:r>
       <w:r>
-        <w:t xml:space="preserve">host supports multiple source and sink pins and </w:t>
+        <w:t xml:space="preserve">host </w:t>
+      </w:r>
+      <w:r>
+        <w:lastRenderedPageBreak/>
+        <w:t xml:space="preserve">supports multiple source and sink pins and </w:t>
       </w:r>
       <w:r>
         <w:t xml:space="preserve">can detect the connection and disconnection of one to one as well as one to many connections. This is done by a process where only one source is set to a logic high leaving all the other source pins floating. To detect the connection between a source pin and a sink pin, the selected source pin </w:t>
@@ -401,6 +652,7 @@
     </w:p>
     <w:p>
       <w:r>
+        <w:lastRenderedPageBreak/>
         <w:t xml:space="preserve">Some reports are single byte and some reports can be multiple bytes. </w:t>
       </w:r>
       <w:r>
@@ -2098,10 +2350,7 @@
       <w:r>
         <w:br/>
       </w:r>
-      <w:bookmarkStart w:id="0" w:name="_GoBack"/>
-      <w:bookmarkEnd w:id="0"/>
-    </w:p>
-    <w:p/>
+    </w:p>
     <w:sectPr>
       <w:pgSz w:w="12240" w:h="15840"/>
       <w:pgMar w:top="1440" w:right="1440" w:bottom="1440" w:left="1440" w:header="720" w:footer="720" w:gutter="0"/>
@@ -2113,7 +2362,7 @@
 </file>
 
 <file path=word/endnotes.xml><?xml version="1.0" encoding="utf-8"?>
-<w:endnotes xmlns:wpc="http://schemas.microsoft.com/office/word/2010/wordprocessingCanvas" xmlns:mo="http://schemas.microsoft.com/office/mac/office/2008/main" xmlns:mc="http://schemas.openxmlformats.org/markup-compatibility/2006" xmlns:mv="urn:schemas-microsoft-com:mac:vml" xmlns:o="urn:schemas-microsoft-com:office:office" xmlns:r="http://schemas.openxmlformats.org/officeDocument/2006/relationships" xmlns:m="http://schemas.openxmlformats.org/officeDocument/2006/math" xmlns:v="urn:schemas-microsoft-com:vml" xmlns:wp14="http://schemas.microsoft.com/office/word/2010/wordprocessingDrawing" xmlns:wp="http://schemas.openxmlformats.org/drawingml/2006/wordprocessingDrawing" xmlns:w10="urn:schemas-microsoft-com:office:word" xmlns:w="http://schemas.openxmlformats.org/wordprocessingml/2006/main" xmlns:w14="http://schemas.microsoft.com/office/word/2010/wordml" xmlns:w15="http://schemas.microsoft.com/office/word/2012/wordml" xmlns:wpg="http://schemas.microsoft.com/office/word/2010/wordprocessingGroup" xmlns:wpi="http://schemas.microsoft.com/office/word/2010/wordprocessingInk" xmlns:wne="http://schemas.microsoft.com/office/word/2006/wordml" xmlns:wps="http://schemas.microsoft.com/office/word/2010/wordprocessingShape" mc:Ignorable="w14 w15 wp14">
+<w:endnotes xmlns:wpc="http://schemas.microsoft.com/office/word/2010/wordprocessingCanvas" xmlns:cx="http://schemas.microsoft.com/office/drawing/2014/chartex" xmlns:cx1="http://schemas.microsoft.com/office/drawing/2015/9/8/chartex" xmlns:cx2="http://schemas.microsoft.com/office/drawing/2015/10/21/chartex" xmlns:cx3="http://schemas.microsoft.com/office/drawing/2016/5/9/chartex" xmlns:cx4="http://schemas.microsoft.com/office/drawing/2016/5/10/chartex" xmlns:cx5="http://schemas.microsoft.com/office/drawing/2016/5/11/chartex" xmlns:cx6="http://schemas.microsoft.com/office/drawing/2016/5/12/chartex" xmlns:cx7="http://schemas.microsoft.com/office/drawing/2016/5/13/chartex" xmlns:cx8="http://schemas.microsoft.com/office/drawing/2016/5/14/chartex" xmlns:mc="http://schemas.openxmlformats.org/markup-compatibility/2006" xmlns:aink="http://schemas.microsoft.com/office/drawing/2016/ink" xmlns:am3d="http://schemas.microsoft.com/office/drawing/2017/model3d" xmlns:o="urn:schemas-microsoft-com:office:office" xmlns:r="http://schemas.openxmlformats.org/officeDocument/2006/relationships" xmlns:m="http://schemas.openxmlformats.org/officeDocument/2006/math" xmlns:v="urn:schemas-microsoft-com:vml" xmlns:wp14="http://schemas.microsoft.com/office/word/2010/wordprocessingDrawing" xmlns:wp="http://schemas.openxmlformats.org/drawingml/2006/wordprocessingDrawing" xmlns:w10="urn:schemas-microsoft-com:office:word" xmlns:w="http://schemas.openxmlformats.org/wordprocessingml/2006/main" xmlns:w14="http://schemas.microsoft.com/office/word/2010/wordml" xmlns:w15="http://schemas.microsoft.com/office/word/2012/wordml" xmlns:w16cid="http://schemas.microsoft.com/office/word/2016/wordml/cid" xmlns:w16se="http://schemas.microsoft.com/office/word/2015/wordml/symex" xmlns:wpg="http://schemas.microsoft.com/office/word/2010/wordprocessingGroup" xmlns:wpi="http://schemas.microsoft.com/office/word/2010/wordprocessingInk" xmlns:wne="http://schemas.microsoft.com/office/word/2006/wordml" xmlns:wps="http://schemas.microsoft.com/office/word/2010/wordprocessingShape" mc:Ignorable="w14 w15 w16se w16cid wp14">
   <w:endnote w:type="separator" w:id="-1">
     <w:p>
       <w:pPr>
@@ -2138,7 +2387,7 @@
 </file>
 
 <file path=word/footnotes.xml><?xml version="1.0" encoding="utf-8"?>
-<w:footnotes xmlns:wpc="http://schemas.microsoft.com/office/word/2010/wordprocessingCanvas" xmlns:mo="http://schemas.microsoft.com/office/mac/office/2008/main" xmlns:mc="http://schemas.openxmlformats.org/markup-compatibility/2006" xmlns:mv="urn:schemas-microsoft-com:mac:vml" xmlns:o="urn:schemas-microsoft-com:office:office" xmlns:r="http://schemas.openxmlformats.org/officeDocument/2006/relationships" xmlns:m="http://schemas.openxmlformats.org/officeDocument/2006/math" xmlns:v="urn:schemas-microsoft-com:vml" xmlns:wp14="http://schemas.microsoft.com/office/word/2010/wordprocessingDrawing" xmlns:wp="http://schemas.openxmlformats.org/drawingml/2006/wordprocessingDrawing" xmlns:w10="urn:schemas-microsoft-com:office:word" xmlns:w="http://schemas.openxmlformats.org/wordprocessingml/2006/main" xmlns:w14="http://schemas.microsoft.com/office/word/2010/wordml" xmlns:w15="http://schemas.microsoft.com/office/word/2012/wordml" xmlns:wpg="http://schemas.microsoft.com/office/word/2010/wordprocessingGroup" xmlns:wpi="http://schemas.microsoft.com/office/word/2010/wordprocessingInk" xmlns:wne="http://schemas.microsoft.com/office/word/2006/wordml" xmlns:wps="http://schemas.microsoft.com/office/word/2010/wordprocessingShape" mc:Ignorable="w14 w15 wp14">
+<w:footnotes xmlns:wpc="http://schemas.microsoft.com/office/word/2010/wordprocessingCanvas" xmlns:cx="http://schemas.microsoft.com/office/drawing/2014/chartex" xmlns:cx1="http://schemas.microsoft.com/office/drawing/2015/9/8/chartex" xmlns:cx2="http://schemas.microsoft.com/office/drawing/2015/10/21/chartex" xmlns:cx3="http://schemas.microsoft.com/office/drawing/2016/5/9/chartex" xmlns:cx4="http://schemas.microsoft.com/office/drawing/2016/5/10/chartex" xmlns:cx5="http://schemas.microsoft.com/office/drawing/2016/5/11/chartex" xmlns:cx6="http://schemas.microsoft.com/office/drawing/2016/5/12/chartex" xmlns:cx7="http://schemas.microsoft.com/office/drawing/2016/5/13/chartex" xmlns:cx8="http://schemas.microsoft.com/office/drawing/2016/5/14/chartex" xmlns:mc="http://schemas.openxmlformats.org/markup-compatibility/2006" xmlns:aink="http://schemas.microsoft.com/office/drawing/2016/ink" xmlns:am3d="http://schemas.microsoft.com/office/drawing/2017/model3d" xmlns:o="urn:schemas-microsoft-com:office:office" xmlns:r="http://schemas.openxmlformats.org/officeDocument/2006/relationships" xmlns:m="http://schemas.openxmlformats.org/officeDocument/2006/math" xmlns:v="urn:schemas-microsoft-com:vml" xmlns:wp14="http://schemas.microsoft.com/office/word/2010/wordprocessingDrawing" xmlns:wp="http://schemas.openxmlformats.org/drawingml/2006/wordprocessingDrawing" xmlns:w10="urn:schemas-microsoft-com:office:word" xmlns:w="http://schemas.openxmlformats.org/wordprocessingml/2006/main" xmlns:w14="http://schemas.microsoft.com/office/word/2010/wordml" xmlns:w15="http://schemas.microsoft.com/office/word/2012/wordml" xmlns:w16cid="http://schemas.microsoft.com/office/word/2016/wordml/cid" xmlns:w16se="http://schemas.microsoft.com/office/word/2015/wordml/symex" xmlns:wpg="http://schemas.microsoft.com/office/word/2010/wordprocessingGroup" xmlns:wpi="http://schemas.microsoft.com/office/word/2010/wordprocessingInk" xmlns:wne="http://schemas.microsoft.com/office/word/2006/wordml" xmlns:wps="http://schemas.microsoft.com/office/word/2010/wordprocessingShape" mc:Ignorable="w14 w15 w16se w16cid wp14">
   <w:footnote w:type="separator" w:id="-1">
     <w:p>
       <w:pPr>
@@ -2163,7 +2412,7 @@
 </file>
 
 <file path=word/styles.xml><?xml version="1.0" encoding="utf-8"?>
-<w:styles xmlns:mc="http://schemas.openxmlformats.org/markup-compatibility/2006" xmlns:r="http://schemas.openxmlformats.org/officeDocument/2006/relationships" xmlns:w="http://schemas.openxmlformats.org/wordprocessingml/2006/main" xmlns:w14="http://schemas.microsoft.com/office/word/2010/wordml" xmlns:w15="http://schemas.microsoft.com/office/word/2012/wordml" mc:Ignorable="w14 w15">
+<w:styles xmlns:mc="http://schemas.openxmlformats.org/markup-compatibility/2006" xmlns:r="http://schemas.openxmlformats.org/officeDocument/2006/relationships" xmlns:w="http://schemas.openxmlformats.org/wordprocessingml/2006/main" xmlns:w14="http://schemas.microsoft.com/office/word/2010/wordml" xmlns:w15="http://schemas.microsoft.com/office/word/2012/wordml" xmlns:w16cid="http://schemas.microsoft.com/office/word/2016/wordml/cid" xmlns:w16se="http://schemas.microsoft.com/office/word/2015/wordml/symex" mc:Ignorable="w14 w15 w16se w16cid">
   <w:docDefaults>
     <w:rPrDefault>
       <w:rPr>
@@ -2179,7 +2428,7 @@
       </w:pPr>
     </w:pPrDefault>
   </w:docDefaults>
-  <w:latentStyles w:defLockedState="0" w:defUIPriority="99" w:defSemiHidden="0" w:defUnhideWhenUsed="0" w:defQFormat="0" w:count="382">
+  <w:latentStyles w:defLockedState="0" w:defUIPriority="99" w:defSemiHidden="0" w:defUnhideWhenUsed="0" w:defQFormat="0" w:count="375">
     <w:lsdException w:name="Normal" w:uiPriority="0" w:qFormat="1"/>
     <w:lsdException w:name="heading 1" w:uiPriority="9" w:qFormat="1"/>
     <w:lsdException w:name="heading 2" w:semiHidden="1" w:uiPriority="9" w:unhideWhenUsed="1" w:qFormat="1"/>
@@ -2594,7 +2843,6 @@
       <w:spacing w:after="0" w:line="240" w:lineRule="auto"/>
     </w:pPr>
     <w:tblPr>
-      <w:tblInd w:w="0" w:type="dxa"/>
       <w:tblBorders>
         <w:top w:val="single" w:sz="4" w:space="0" w:color="auto"/>
         <w:left w:val="single" w:sz="4" w:space="0" w:color="auto"/>
@@ -2603,12 +2851,6 @@
         <w:insideH w:val="single" w:sz="4" w:space="0" w:color="auto"/>
         <w:insideV w:val="single" w:sz="4" w:space="0" w:color="auto"/>
       </w:tblBorders>
-      <w:tblCellMar>
-        <w:top w:w="0" w:type="dxa"/>
-        <w:left w:w="108" w:type="dxa"/>
-        <w:bottom w:w="0" w:type="dxa"/>
-        <w:right w:w="108" w:type="dxa"/>
-      </w:tblCellMar>
     </w:tblPr>
   </w:style>
   <w:style w:type="paragraph" w:styleId="Header">
@@ -2669,6 +2911,27 @@
       <w:rFonts w:ascii="Times New Roman" w:eastAsiaTheme="minorEastAsia" w:hAnsi="Times New Roman" w:cs="Times New Roman"/>
       <w:sz w:val="24"/>
       <w:szCs w:val="24"/>
+    </w:rPr>
+  </w:style>
+  <w:style w:type="character" w:styleId="Hyperlink">
+    <w:name w:val="Hyperlink"/>
+    <w:basedOn w:val="DefaultParagraphFont"/>
+    <w:uiPriority w:val="99"/>
+    <w:unhideWhenUsed/>
+    <w:rsid w:val="002230F2"/>
+    <w:rPr>
+      <w:color w:val="0563C1" w:themeColor="hyperlink"/>
+      <w:u w:val="single"/>
+    </w:rPr>
+  </w:style>
+  <w:style w:type="character" w:styleId="UnresolvedMention">
+    <w:name w:val="Unresolved Mention"/>
+    <w:basedOn w:val="DefaultParagraphFont"/>
+    <w:uiPriority w:val="99"/>
+    <w:rsid w:val="002230F2"/>
+    <w:rPr>
+      <w:color w:val="605E5C"/>
+      <w:shd w:val="clear" w:color="auto" w:fill="E1DFDD"/>
     </w:rPr>
   </w:style>
 </w:styles>
@@ -2974,7 +3237,7 @@
 </file>
 
 <file path=customXml/itemProps1.xml><?xml version="1.0" encoding="utf-8"?>
-<ds:datastoreItem xmlns:ds="http://schemas.openxmlformats.org/officeDocument/2006/customXml" ds:itemID="{EB0A9EE7-1A97-B341-ABB6-6C28D4F3E50F}">
+<ds:datastoreItem xmlns:ds="http://schemas.openxmlformats.org/officeDocument/2006/customXml" ds:itemID="{7A58671B-A111-944B-8045-AAB43C723605}">
   <ds:schemaRefs>
     <ds:schemaRef ds:uri="http://schemas.openxmlformats.org/officeDocument/2006/bibliography"/>
   </ds:schemaRefs>

</xml_diff>